<commit_message>
modify some wrong sentences in Lecture-2 of Section-5
</commit_message>
<xml_diff>
--- a/Section-5/Lecture-2.docx
+++ b/Section-5/Lecture-2.docx
@@ -1,6 +1,6 @@
 
 <file path=word/document.xml><?xml version="1.0" encoding="utf-8"?>
-<w:document xmlns:wpc="http://schemas.microsoft.com/office/word/2010/wordprocessingCanvas" xmlns:cx="http://schemas.microsoft.com/office/drawing/2014/chartex" xmlns:mc="http://schemas.openxmlformats.org/markup-compatibility/2006" xmlns:o="urn:schemas-microsoft-com:office:office" xmlns:r="http://schemas.openxmlformats.org/officeDocument/2006/relationships" xmlns:m="http://schemas.openxmlformats.org/officeDocument/2006/math" xmlns:v="urn:schemas-microsoft-com:vml" xmlns:wp14="http://schemas.microsoft.com/office/word/2010/wordprocessingDrawing" xmlns:wp="http://schemas.openxmlformats.org/drawingml/2006/wordprocessingDrawing" xmlns:w10="urn:schemas-microsoft-com:office:word" xmlns:w="http://schemas.openxmlformats.org/wordprocessingml/2006/main" xmlns:w14="http://schemas.microsoft.com/office/word/2010/wordml" xmlns:w15="http://schemas.microsoft.com/office/word/2012/wordml" xmlns:w16se="http://schemas.microsoft.com/office/word/2015/wordml/symex" xmlns:wpg="http://schemas.microsoft.com/office/word/2010/wordprocessingGroup" xmlns:wpi="http://schemas.microsoft.com/office/word/2010/wordprocessingInk" xmlns:wne="http://schemas.microsoft.com/office/word/2006/wordml" xmlns:wps="http://schemas.microsoft.com/office/word/2010/wordprocessingShape" mc:Ignorable="w14 w15 w16se wp14">
+<w:document xmlns:wpc="http://schemas.microsoft.com/office/word/2010/wordprocessingCanvas" xmlns:mc="http://schemas.openxmlformats.org/markup-compatibility/2006" xmlns:o="urn:schemas-microsoft-com:office:office" xmlns:r="http://schemas.openxmlformats.org/officeDocument/2006/relationships" xmlns:m="http://schemas.openxmlformats.org/officeDocument/2006/math" xmlns:v="urn:schemas-microsoft-com:vml" xmlns:wp14="http://schemas.microsoft.com/office/word/2010/wordprocessingDrawing" xmlns:wp="http://schemas.openxmlformats.org/drawingml/2006/wordprocessingDrawing" xmlns:w10="urn:schemas-microsoft-com:office:word" xmlns:w="http://schemas.openxmlformats.org/wordprocessingml/2006/main" xmlns:w14="http://schemas.microsoft.com/office/word/2010/wordml" xmlns:w15="http://schemas.microsoft.com/office/word/2012/wordml" xmlns:wpg="http://schemas.microsoft.com/office/word/2010/wordprocessingGroup" xmlns:wpi="http://schemas.microsoft.com/office/word/2010/wordprocessingInk" xmlns:wne="http://schemas.microsoft.com/office/word/2006/wordml" xmlns:wps="http://schemas.microsoft.com/office/word/2010/wordprocessingShape" mc:Ignorable="w14 w15 wp14">
   <w:body>
     <w:p>
       <w:pPr>
@@ -54,6 +54,14 @@
           <w:lang w:val="az-Latn-AZ"/>
         </w:rPr>
         <w:t>JOIN</w:t>
+      </w:r>
+      <w:r>
+        <w:rPr>
+          <w:sz w:val="32"/>
+          <w:szCs w:val="32"/>
+          <w:lang w:val="az-Latn-AZ"/>
+        </w:rPr>
+        <w:t>-ların</w:t>
       </w:r>
       <w:r>
         <w:rPr>
@@ -702,8 +710,16 @@
         <w:rPr>
           <w:sz w:val="32"/>
           <w:szCs w:val="32"/>
-        </w:rPr>
-        <w:t xml:space="preserve">’ </w:t>
+          <w:lang w:val="az-Latn-AZ"/>
+        </w:rPr>
+        <w:t>ə</w:t>
+      </w:r>
+      <w:r>
+        <w:rPr>
+          <w:sz w:val="32"/>
+          <w:szCs w:val="32"/>
+        </w:rPr>
+        <w:t xml:space="preserve"> </w:t>
       </w:r>
       <w:proofErr w:type="spellStart"/>
       <w:r>
@@ -1022,7 +1038,7 @@
           <w:sz w:val="32"/>
           <w:szCs w:val="32"/>
         </w:rPr>
-        <w:t xml:space="preserve">JOIN </w:t>
+        <w:t>JOIN-</w:t>
       </w:r>
       <w:proofErr w:type="spellStart"/>
       <w:r>
@@ -1143,54 +1159,6 @@
           <w:szCs w:val="32"/>
         </w:rPr>
         <w:t>olar</w:t>
-      </w:r>
-      <w:proofErr w:type="spellEnd"/>
-      <w:r>
-        <w:rPr>
-          <w:sz w:val="32"/>
-          <w:szCs w:val="32"/>
-        </w:rPr>
-        <w:t xml:space="preserve"> </w:t>
-      </w:r>
-      <w:proofErr w:type="spellStart"/>
-      <w:r>
-        <w:rPr>
-          <w:sz w:val="32"/>
-          <w:szCs w:val="32"/>
-        </w:rPr>
-        <w:t>yalnızca</w:t>
-      </w:r>
-      <w:proofErr w:type="spellEnd"/>
-      <w:r>
-        <w:rPr>
-          <w:sz w:val="32"/>
-          <w:szCs w:val="32"/>
-        </w:rPr>
-        <w:t xml:space="preserve"> </w:t>
-      </w:r>
-      <w:proofErr w:type="spellStart"/>
-      <w:r>
-        <w:rPr>
-          <w:sz w:val="32"/>
-          <w:szCs w:val="32"/>
-        </w:rPr>
-        <w:t>bir</w:t>
-      </w:r>
-      <w:proofErr w:type="spellEnd"/>
-      <w:r>
-        <w:rPr>
-          <w:sz w:val="32"/>
-          <w:szCs w:val="32"/>
-        </w:rPr>
-        <w:t xml:space="preserve"> query </w:t>
-      </w:r>
-      <w:proofErr w:type="spellStart"/>
-      <w:r>
-        <w:rPr>
-          <w:sz w:val="32"/>
-          <w:szCs w:val="32"/>
-        </w:rPr>
-        <w:t>də</w:t>
       </w:r>
       <w:proofErr w:type="spellEnd"/>
       <w:r>
@@ -1438,7 +1406,16 @@
           <w:szCs w:val="32"/>
           <w:lang w:val="az-Latn-AZ"/>
         </w:rPr>
-        <w:t xml:space="preserve">table-na aid sütunların olduğunu bildirir, sağdakı göy ilə işarələnən hissə isə </w:t>
+        <w:t xml:space="preserve">table-na aid </w:t>
+      </w:r>
+      <w:r>
+        <w:rPr>
+          <w:sz w:val="32"/>
+          <w:szCs w:val="32"/>
+          <w:lang w:val="az-Latn-AZ"/>
+        </w:rPr>
+        <w:lastRenderedPageBreak/>
+        <w:t xml:space="preserve">sütunların olduğunu bildirir, sağdakı göy ilə işarələnən hissə isə </w:t>
       </w:r>
       <w:r>
         <w:rPr>
@@ -1477,7 +1454,6 @@
           <w:szCs w:val="32"/>
           <w:lang w:val="az-Latn-AZ"/>
         </w:rPr>
-        <w:lastRenderedPageBreak/>
         <w:t xml:space="preserve">Həmçinin aşağıdakı şəkildə olan query-ni çalışdırmaq istəsəniz, xəta ilə qarşılaşacaqsınız, buna səbəb </w:t>
       </w:r>
       <w:r>
@@ -1562,6 +1538,7 @@
           </wp:anchor>
         </w:drawing>
       </w:r>
+      <w:proofErr w:type="gramStart"/>
       <w:r>
         <w:rPr>
           <w:sz w:val="32"/>
@@ -1575,31 +1552,32 @@
           <w:szCs w:val="32"/>
           <w:lang w:val="az-Latn-AZ"/>
         </w:rPr>
-        <w:t>ördüyünüz kimi,</w:t>
-      </w:r>
-      <w:r>
-        <w:rPr>
-          <w:sz w:val="32"/>
-          <w:szCs w:val="32"/>
-          <w:lang w:val="az-Latn-AZ"/>
-        </w:rPr>
-        <w:t xml:space="preserve"> </w:t>
-      </w:r>
-      <w:r>
-        <w:rPr>
-          <w:sz w:val="32"/>
-          <w:szCs w:val="32"/>
-          <w:lang w:val="az-Latn-AZ"/>
-        </w:rPr>
-        <w:t>yuxarıdak şəkildə olan query də</w:t>
-      </w:r>
-      <w:r>
-        <w:rPr>
-          <w:sz w:val="32"/>
-          <w:szCs w:val="32"/>
-          <w:lang w:val="az-Latn-AZ"/>
-        </w:rPr>
-        <w:t xml:space="preserve"> biz xəta ilə qarşılaşdıq və buna səbəb hər iki table da həm </w:t>
+        <w:t>ördüyünüz</w:t>
+      </w:r>
+      <w:proofErr w:type="gramEnd"/>
+      <w:r>
+        <w:rPr>
+          <w:sz w:val="32"/>
+          <w:szCs w:val="32"/>
+          <w:lang w:val="az-Latn-AZ"/>
+        </w:rPr>
+        <w:t xml:space="preserve"> kimi,</w:t>
+      </w:r>
+      <w:r>
+        <w:rPr>
+          <w:sz w:val="32"/>
+          <w:szCs w:val="32"/>
+          <w:lang w:val="az-Latn-AZ"/>
+        </w:rPr>
+        <w:t xml:space="preserve"> </w:t>
+      </w:r>
+      <w:r>
+        <w:rPr>
+          <w:sz w:val="32"/>
+          <w:szCs w:val="32"/>
+          <w:lang w:val="az-Latn-AZ"/>
+        </w:rPr>
+        <w:t xml:space="preserve">yuxarıdak şəkildə olan query də biz xəta ilə qarşılaşdıq və buna səbəb hər iki table da həm </w:t>
       </w:r>
       <w:r>
         <w:rPr>
@@ -1667,7 +1645,39 @@
           <w:szCs w:val="32"/>
           <w:lang w:val="az-Latn-AZ"/>
         </w:rPr>
-        <w:t>bunu anlamır siz hansını deyirsiniz deyə?! Bunu həll edə bilmək üçün, aşağıdakı şəkildə olan query-ni yazmaqlısınız.</w:t>
+        <w:t>bunu anlamır</w:t>
+      </w:r>
+      <w:r>
+        <w:rPr>
+          <w:sz w:val="32"/>
+          <w:szCs w:val="32"/>
+          <w:lang w:val="az-Latn-AZ"/>
+        </w:rPr>
+        <w:t xml:space="preserve">. </w:t>
+      </w:r>
+      <w:r>
+        <w:rPr>
+          <w:sz w:val="32"/>
+          <w:szCs w:val="32"/>
+          <w:lang w:val="az-Latn-AZ"/>
+        </w:rPr>
+        <w:t>Bunu həll edə bilmək üçün, aşağıdakı şəkildə</w:t>
+      </w:r>
+      <w:r>
+        <w:rPr>
+          <w:sz w:val="32"/>
+          <w:szCs w:val="32"/>
+          <w:lang w:val="az-Latn-AZ"/>
+        </w:rPr>
+        <w:t xml:space="preserve"> olan query-ni yazma</w:t>
+      </w:r>
+      <w:r>
+        <w:rPr>
+          <w:sz w:val="32"/>
+          <w:szCs w:val="32"/>
+          <w:lang w:val="az-Latn-AZ"/>
+        </w:rPr>
+        <w:t>lısınız.</w:t>
       </w:r>
     </w:p>
     <w:p>
@@ -1734,6 +1744,7 @@
           </wp:anchor>
         </w:drawing>
       </w:r>
+      <w:proofErr w:type="gramStart"/>
       <w:r>
         <w:rPr>
           <w:sz w:val="32"/>
@@ -1747,31 +1758,48 @@
           <w:szCs w:val="32"/>
           <w:lang w:val="az-Latn-AZ"/>
         </w:rPr>
-        <w:t>ördüyünüz kimi,</w:t>
-      </w:r>
-      <w:r>
-        <w:rPr>
-          <w:sz w:val="32"/>
-          <w:szCs w:val="32"/>
-          <w:lang w:val="az-Latn-AZ"/>
-        </w:rPr>
-        <w:t xml:space="preserve"> </w:t>
-      </w:r>
-      <w:r>
-        <w:rPr>
-          <w:sz w:val="32"/>
-          <w:szCs w:val="32"/>
-          <w:lang w:val="az-Latn-AZ"/>
-        </w:rPr>
-        <w:t>yuxarıdak şəkildə olan query də</w:t>
-      </w:r>
-      <w:r>
-        <w:rPr>
-          <w:sz w:val="32"/>
-          <w:szCs w:val="32"/>
-          <w:lang w:val="az-Latn-AZ"/>
-        </w:rPr>
-        <w:t xml:space="preserve"> biz sütun-dan əvvəl hansı table-da olan sütuna müraciət etdiyimizi </w:t>
+        <w:t>ördüyünüz</w:t>
+      </w:r>
+      <w:proofErr w:type="gramEnd"/>
+      <w:r>
+        <w:rPr>
+          <w:sz w:val="32"/>
+          <w:szCs w:val="32"/>
+          <w:lang w:val="az-Latn-AZ"/>
+        </w:rPr>
+        <w:t xml:space="preserve"> kimi,</w:t>
+      </w:r>
+      <w:r>
+        <w:rPr>
+          <w:sz w:val="32"/>
+          <w:szCs w:val="32"/>
+          <w:lang w:val="az-Latn-AZ"/>
+        </w:rPr>
+        <w:t xml:space="preserve"> </w:t>
+      </w:r>
+      <w:r>
+        <w:rPr>
+          <w:sz w:val="32"/>
+          <w:szCs w:val="32"/>
+          <w:lang w:val="az-Latn-AZ"/>
+        </w:rPr>
+        <w:t>yuxarıdak</w:t>
+      </w:r>
+      <w:r>
+        <w:rPr>
+          <w:sz w:val="32"/>
+          <w:szCs w:val="32"/>
+          <w:lang w:val="az-Latn-AZ"/>
+        </w:rPr>
+        <w:t>ı</w:t>
+      </w:r>
+      <w:r>
+        <w:rPr>
+          <w:sz w:val="32"/>
+          <w:szCs w:val="32"/>
+          <w:lang w:val="az-Latn-AZ"/>
+        </w:rPr>
+        <w:t xml:space="preserve"> şəkildə olan query də biz sütun-dan əvvəl hansı table-da olan sütuna müraciət etdiyimizi </w:t>
       </w:r>
       <w:r>
         <w:rPr>
@@ -2264,23 +2292,7 @@
           <w:szCs w:val="32"/>
           <w:lang w:val="az-Latn-AZ"/>
         </w:rPr>
-        <w:t xml:space="preserve">şəklində də verə bilərik, </w:t>
-      </w:r>
-      <w:r>
-        <w:rPr>
-          <w:sz w:val="32"/>
-          <w:szCs w:val="32"/>
-          <w:lang w:val="az-Latn-AZ"/>
-        </w:rPr>
-        <w:t>eynən aşağıdakı şəkildə olduğu kimi</w:t>
-      </w:r>
-      <w:r>
-        <w:rPr>
-          <w:sz w:val="32"/>
-          <w:szCs w:val="32"/>
-          <w:lang w:val="az-Latn-AZ"/>
-        </w:rPr>
-        <w:t>.</w:t>
+        <w:t>şəklində də verə bilərik, eynən aşağıdakı şəkildə olduğu kimi.</w:t>
       </w:r>
     </w:p>
     <w:p>
@@ -2430,6 +2442,14 @@
         </w:drawing>
       </w:r>
       <w:proofErr w:type="spellStart"/>
+      <w:proofErr w:type="gramStart"/>
+      <w:r>
+        <w:rPr>
+          <w:sz w:val="32"/>
+          <w:szCs w:val="32"/>
+        </w:rPr>
+        <w:t>g</w:t>
+      </w:r>
       <w:r>
         <w:rPr>
           <w:sz w:val="32"/>
@@ -2438,6 +2458,7 @@
         <w:t>ördüyümüz</w:t>
       </w:r>
       <w:proofErr w:type="spellEnd"/>
+      <w:proofErr w:type="gramEnd"/>
       <w:r>
         <w:rPr>
           <w:sz w:val="32"/>
@@ -3386,43 +3407,18 @@
           <w:szCs w:val="32"/>
           <w:lang w:val="az-Latn-AZ"/>
         </w:rPr>
-        <w:t>eynən aşağıdakı şəkildə olduğu kimi</w:t>
-      </w:r>
-      <w:r>
-        <w:rPr>
-          <w:sz w:val="32"/>
-          <w:szCs w:val="32"/>
-          <w:lang w:val="az-Latn-AZ"/>
-        </w:rPr>
-        <w:t>.</w:t>
-      </w:r>
-      <w:bookmarkStart w:id="0" w:name="_GoBack"/>
-      <w:bookmarkEnd w:id="0"/>
+        <w:t>eynən aşağıdakı şəkildə olduğu kimi.</w:t>
+      </w:r>
     </w:p>
     <w:p>
       <w:pPr>
         <w:rPr>
           <w:sz w:val="32"/>
           <w:szCs w:val="32"/>
-          <w:lang w:val="az-Latn-AZ"/>
         </w:rPr>
       </w:pPr>
-    </w:p>
-    <w:p>
-      <w:pPr>
-        <w:rPr>
-          <w:sz w:val="32"/>
-          <w:szCs w:val="32"/>
-        </w:rPr>
-      </w:pPr>
-    </w:p>
-    <w:p>
-      <w:pPr>
-        <w:rPr>
-          <w:sz w:val="32"/>
-          <w:szCs w:val="32"/>
-        </w:rPr>
-      </w:pPr>
+      <w:bookmarkStart w:id="0" w:name="_GoBack"/>
+      <w:bookmarkEnd w:id="0"/>
     </w:p>
     <w:sectPr>
       <w:pgSz w:w="12240" w:h="15840"/>
@@ -3435,8 +3431,8 @@
 </file>
 
 <file path=word/numbering.xml><?xml version="1.0" encoding="utf-8"?>
-<w:numbering xmlns:wpc="http://schemas.microsoft.com/office/word/2010/wordprocessingCanvas" xmlns:cx="http://schemas.microsoft.com/office/drawing/2014/chartex" xmlns:mc="http://schemas.openxmlformats.org/markup-compatibility/2006" xmlns:o="urn:schemas-microsoft-com:office:office" xmlns:r="http://schemas.openxmlformats.org/officeDocument/2006/relationships" xmlns:m="http://schemas.openxmlformats.org/officeDocument/2006/math" xmlns:v="urn:schemas-microsoft-com:vml" xmlns:wp14="http://schemas.microsoft.com/office/word/2010/wordprocessingDrawing" xmlns:wp="http://schemas.openxmlformats.org/drawingml/2006/wordprocessingDrawing" xmlns:w10="urn:schemas-microsoft-com:office:word" xmlns:w="http://schemas.openxmlformats.org/wordprocessingml/2006/main" xmlns:w14="http://schemas.microsoft.com/office/word/2010/wordml" xmlns:w15="http://schemas.microsoft.com/office/word/2012/wordml" xmlns:w16se="http://schemas.microsoft.com/office/word/2015/wordml/symex" xmlns:wpg="http://schemas.microsoft.com/office/word/2010/wordprocessingGroup" xmlns:wpi="http://schemas.microsoft.com/office/word/2010/wordprocessingInk" xmlns:wne="http://schemas.microsoft.com/office/word/2006/wordml" xmlns:wps="http://schemas.microsoft.com/office/word/2010/wordprocessingShape" mc:Ignorable="w14 w15 w16se wp14">
-  <w:abstractNum w:abstractNumId="0" w15:restartNumberingAfterBreak="0">
+<w:numbering xmlns:wpc="http://schemas.microsoft.com/office/word/2010/wordprocessingCanvas" xmlns:mc="http://schemas.openxmlformats.org/markup-compatibility/2006" xmlns:o="urn:schemas-microsoft-com:office:office" xmlns:r="http://schemas.openxmlformats.org/officeDocument/2006/relationships" xmlns:m="http://schemas.openxmlformats.org/officeDocument/2006/math" xmlns:v="urn:schemas-microsoft-com:vml" xmlns:wp14="http://schemas.microsoft.com/office/word/2010/wordprocessingDrawing" xmlns:wp="http://schemas.openxmlformats.org/drawingml/2006/wordprocessingDrawing" xmlns:w10="urn:schemas-microsoft-com:office:word" xmlns:w="http://schemas.openxmlformats.org/wordprocessingml/2006/main" xmlns:w14="http://schemas.microsoft.com/office/word/2010/wordml" xmlns:w15="http://schemas.microsoft.com/office/word/2012/wordml" xmlns:wpg="http://schemas.microsoft.com/office/word/2010/wordprocessingGroup" xmlns:wpi="http://schemas.microsoft.com/office/word/2010/wordprocessingInk" xmlns:wne="http://schemas.microsoft.com/office/word/2006/wordml" xmlns:wps="http://schemas.microsoft.com/office/word/2010/wordprocessingShape" mc:Ignorable="w14 w15 wp14">
+  <w:abstractNum w:abstractNumId="0">
     <w:nsid w:val="01D45C4C"/>
     <w:multiLevelType w:val="hybridMultilevel"/>
     <w:tmpl w:val="712ADF54"/>
@@ -3522,7 +3518,7 @@
       </w:pPr>
     </w:lvl>
   </w:abstractNum>
-  <w:abstractNum w:abstractNumId="1" w15:restartNumberingAfterBreak="0">
+  <w:abstractNum w:abstractNumId="1">
     <w:nsid w:val="2C4B6F48"/>
     <w:multiLevelType w:val="hybridMultilevel"/>
     <w:tmpl w:val="FB5A6CC8"/>
@@ -3618,7 +3614,7 @@
 </file>
 
 <file path=word/styles.xml><?xml version="1.0" encoding="utf-8"?>
-<w:styles xmlns:mc="http://schemas.openxmlformats.org/markup-compatibility/2006" xmlns:r="http://schemas.openxmlformats.org/officeDocument/2006/relationships" xmlns:w="http://schemas.openxmlformats.org/wordprocessingml/2006/main" xmlns:w14="http://schemas.microsoft.com/office/word/2010/wordml" xmlns:w15="http://schemas.microsoft.com/office/word/2012/wordml" xmlns:w16se="http://schemas.microsoft.com/office/word/2015/wordml/symex" mc:Ignorable="w14 w15 w16se">
+<w:styles xmlns:mc="http://schemas.openxmlformats.org/markup-compatibility/2006" xmlns:r="http://schemas.openxmlformats.org/officeDocument/2006/relationships" xmlns:w="http://schemas.openxmlformats.org/wordprocessingml/2006/main" xmlns:w14="http://schemas.microsoft.com/office/word/2010/wordml" xmlns:w15="http://schemas.microsoft.com/office/word/2012/wordml" mc:Ignorable="w14 w15">
   <w:docDefaults>
     <w:rPrDefault>
       <w:rPr>
@@ -4014,6 +4010,7 @@
   <w:style w:type="character" w:default="1" w:styleId="DefaultParagraphFont">
     <w:name w:val="Default Paragraph Font"/>
     <w:uiPriority w:val="1"/>
+    <w:semiHidden/>
     <w:unhideWhenUsed/>
   </w:style>
   <w:style w:type="table" w:default="1" w:styleId="TableNormal">

</xml_diff>